<commit_message>
diagrama de atividade,, rf, rnf, rn
</commit_message>
<xml_diff>
--- a/CONTEUDO_TCC.docx
+++ b/CONTEUDO_TCC.docx
@@ -214,13 +214,7 @@
         <w:rPr>
           <w:color w:val="EEEEEE"/>
         </w:rPr>
-        <w:t>Cadeia de valor</w:t>
-      </w:r>
-      <w:r>
-        <w:rPr>
-          <w:color w:val="EEEEEE"/>
-        </w:rPr>
-        <w:t xml:space="preserve"> e processo crítico</w:t>
+        <w:t>Cadeia de valor e processo crítico</w:t>
       </w:r>
     </w:p>
     <w:p>
@@ -383,8 +377,6 @@
         </w:rPr>
         <w:t>Descrição do minimundo do Sistema</w:t>
       </w:r>
-      <w:bookmarkStart w:id="0" w:name="_GoBack"/>
-      <w:bookmarkEnd w:id="0"/>
     </w:p>
     <w:p>
       <w:pPr>
@@ -395,12 +387,12 @@
           <w:numId w:val="7"/>
         </w:numPr>
         <w:rPr>
-          <w:color w:val="000000"/>
-        </w:rPr>
-      </w:pPr>
-      <w:r>
-        <w:rPr>
-          <w:color w:val="000000"/>
+          <w:color w:val="FF0000"/>
+        </w:rPr>
+      </w:pPr>
+      <w:r>
+        <w:rPr>
+          <w:color w:val="FF0000"/>
         </w:rPr>
         <w:t>Detalhamento dos processos de negócio</w:t>
       </w:r>
@@ -423,6 +415,8 @@
         </w:rPr>
         <w:t>Requisitos do sistema</w:t>
       </w:r>
+      <w:bookmarkStart w:id="0" w:name="_GoBack"/>
+      <w:bookmarkEnd w:id="0"/>
     </w:p>
     <w:p>
       <w:pPr>
@@ -532,9 +526,6 @@
       <w:pPr>
         <w:pStyle w:val="LO-normal"/>
         <w:widowControl w:val="0"/>
-        <w:rPr>
-          <w:color w:val="000000"/>
-        </w:rPr>
       </w:pPr>
       <w:r>
         <w:rPr>
@@ -543,6 +534,36 @@
           <w:color w:val="000000"/>
         </w:rPr>
         <w:t>METODOLOGIA DO DESENVOLVIMENTO</w:t>
+      </w:r>
+      <w:r>
+        <w:rPr>
+          <w:b/>
+          <w:bCs/>
+          <w:color w:val="000000"/>
+        </w:rPr>
+        <w:t xml:space="preserve"> </w:t>
+      </w:r>
+      <w:r>
+        <w:rPr>
+          <w:b/>
+          <w:bCs/>
+          <w:i/>
+          <w:color w:val="000000"/>
+          <w:sz w:val="18"/>
+          <w:szCs w:val="18"/>
+        </w:rPr>
+        <w:t>(não tenho a menor ideia??</w:t>
+      </w:r>
+      <w:r>
+        <w:rPr>
+          <w:b/>
+          <w:bCs/>
+          <w:i/>
+          <w:color w:val="000000"/>
+          <w:sz w:val="18"/>
+          <w:szCs w:val="18"/>
+        </w:rPr>
+        <w:t>)</w:t>
       </w:r>
     </w:p>
     <w:p>
@@ -839,13 +860,7 @@
         <w:rPr>
           <w:color w:val="C9211E"/>
         </w:rPr>
-        <w:t>MAPEAMENTO DOS REQUISITOS FUNCIONAIS EM C</w:t>
-      </w:r>
-      <w:r>
-        <w:rPr>
-          <w:color w:val="C9211E"/>
-        </w:rPr>
-        <w:t>ASO DE USO</w:t>
+        <w:t>MAPEAMENTO DOS REQUISITOS FUNCIONAIS EM CASO DE USO</w:t>
       </w:r>
     </w:p>
     <w:p>
@@ -895,14 +910,24 @@
           <w:numId w:val="2"/>
         </w:numPr>
         <w:rPr>
-          <w:color w:val="000000"/>
-        </w:rPr>
-      </w:pPr>
-      <w:r>
-        <w:rPr>
-          <w:color w:val="C9211E"/>
-        </w:rPr>
+          <w:b/>
+        </w:rPr>
+      </w:pPr>
+      <w:r>
         <w:t>DESCRIÇÃO TEXTUAL DOS CASOS DE USO</w:t>
+      </w:r>
+      <w:r>
+        <w:rPr>
+          <w:i/>
+        </w:rPr>
+        <w:t xml:space="preserve"> </w:t>
+      </w:r>
+      <w:r>
+        <w:rPr>
+          <w:b/>
+          <w:i/>
+        </w:rPr>
+        <w:t>(FALTA FAZER ESSE!!)</w:t>
       </w:r>
     </w:p>
     <w:p>
@@ -1075,15 +1100,7 @@
           <w:bCs/>
           <w:color w:val="000000"/>
         </w:rPr>
-        <w:t>CAPÍTULO</w:t>
-      </w:r>
-      <w:r>
-        <w:rPr>
-          <w:b/>
-          <w:bCs/>
-          <w:color w:val="000000"/>
-        </w:rPr>
-        <w:t xml:space="preserve"> V – MODELO DE TRANSIÇÃO DE ESTADO</w:t>
+        <w:t>CAPÍTULO V – MODELO DE TRANSIÇÃO DE ESTADO</w:t>
       </w:r>
     </w:p>
     <w:p>
@@ -1614,7 +1631,7 @@
   <w:abstractNum w:abstractNumId="3" w15:restartNumberingAfterBreak="0">
     <w:nsid w:val="05F8198F"/>
     <w:multiLevelType w:val="multilevel"/>
-    <w:tmpl w:val="756AE0AC"/>
+    <w:tmpl w:val="24F07A88"/>
     <w:lvl w:ilvl="0">
       <w:start w:val="1"/>
       <w:numFmt w:val="bullet"/>
@@ -1629,6 +1646,7 @@
       <w:rPr>
         <w:rFonts w:ascii="Symbol" w:hAnsi="Symbol" w:cs="OpenSymbol" w:hint="default"/>
         <w:b w:val="0"/>
+        <w:color w:val="auto"/>
         <w:sz w:val="22"/>
       </w:rPr>
     </w:lvl>
@@ -1756,7 +1774,7 @@
   <w:abstractNum w:abstractNumId="4" w15:restartNumberingAfterBreak="0">
     <w:nsid w:val="0C681ABC"/>
     <w:multiLevelType w:val="multilevel"/>
-    <w:tmpl w:val="BA2A541C"/>
+    <w:tmpl w:val="2300227E"/>
     <w:lvl w:ilvl="0">
       <w:start w:val="1"/>
       <w:numFmt w:val="bullet"/>
@@ -1771,6 +1789,7 @@
       <w:rPr>
         <w:rFonts w:ascii="Symbol" w:hAnsi="Symbol" w:cs="OpenSymbol" w:hint="default"/>
         <w:b w:val="0"/>
+        <w:color w:val="auto"/>
         <w:sz w:val="22"/>
       </w:rPr>
     </w:lvl>

</xml_diff>

<commit_message>
ponto de funcao TERMINADO!
revisar???
</commit_message>
<xml_diff>
--- a/CONTEUDO_TCC.docx
+++ b/CONTEUDO_TCC.docx
@@ -415,8 +415,6 @@
         </w:rPr>
         <w:t>Requisitos do sistema</w:t>
       </w:r>
-      <w:bookmarkStart w:id="0" w:name="_GoBack"/>
-      <w:bookmarkEnd w:id="0"/>
     </w:p>
     <w:p>
       <w:pPr>
@@ -446,12 +444,12 @@
           <w:numId w:val="7"/>
         </w:numPr>
         <w:rPr>
-          <w:color w:val="000000"/>
-        </w:rPr>
-      </w:pPr>
-      <w:r>
-        <w:rPr>
-          <w:color w:val="000000"/>
+          <w:color w:val="FF0000"/>
+        </w:rPr>
+      </w:pPr>
+      <w:r>
+        <w:rPr>
+          <w:color w:val="FF0000"/>
         </w:rPr>
         <w:t>CONTAGEM DE PONTOS DE FUNÇÃO NÃO AJUSTADOS</w:t>
       </w:r>
@@ -465,12 +463,12 @@
           <w:numId w:val="7"/>
         </w:numPr>
         <w:rPr>
-          <w:color w:val="000000"/>
-        </w:rPr>
-      </w:pPr>
-      <w:r>
-        <w:rPr>
-          <w:color w:val="000000"/>
+          <w:color w:val="FF0000"/>
+        </w:rPr>
+      </w:pPr>
+      <w:r>
+        <w:rPr>
+          <w:color w:val="FF0000"/>
         </w:rPr>
         <w:t>Contagem de funções de dados</w:t>
       </w:r>
@@ -484,15 +482,17 @@
           <w:numId w:val="7"/>
         </w:numPr>
         <w:rPr>
-          <w:color w:val="000000"/>
-        </w:rPr>
-      </w:pPr>
-      <w:r>
-        <w:rPr>
-          <w:color w:val="000000"/>
+          <w:color w:val="FF0000"/>
+        </w:rPr>
+      </w:pPr>
+      <w:r>
+        <w:rPr>
+          <w:color w:val="FF0000"/>
         </w:rPr>
         <w:t>Contagem de funções transacionais</w:t>
       </w:r>
+      <w:bookmarkStart w:id="0" w:name="_GoBack"/>
+      <w:bookmarkEnd w:id="0"/>
     </w:p>
     <w:p>
       <w:pPr>
@@ -503,12 +503,12 @@
           <w:numId w:val="7"/>
         </w:numPr>
         <w:rPr>
-          <w:color w:val="000000"/>
-        </w:rPr>
-      </w:pPr>
-      <w:r>
-        <w:rPr>
-          <w:color w:val="000000"/>
+          <w:color w:val="FF0000"/>
+        </w:rPr>
+      </w:pPr>
+      <w:r>
+        <w:rPr>
+          <w:color w:val="FF0000"/>
         </w:rPr>
         <w:t>Contagem de pontos de função não ajustados</w:t>
       </w:r>

</xml_diff>